<commit_message>
arreglando problema del nombre
</commit_message>
<xml_diff>
--- a/informe.DOCX
+++ b/informe.DOCX
@@ -37,7 +37,18 @@
           <w:rFonts w:cs="Arial" w:ascii="Arial" w:hAnsi="Arial"/>
           <w:lang w:val="es-ES"/>
         </w:rPr>
-        <w:t>Juan Zanabria</w:t>
+        <w:t xml:space="preserve">Juan </w:t>
+      </w:r>
+      <w:r>
+        <w:rPr>
+          <w:rFonts w:eastAsia="Calibri" w:cs="Arial" w:ascii="Arial" w:hAnsi="Arial" w:eastAsiaTheme="minorHAnsi"/>
+          <w:color w:val="auto"/>
+          <w:kern w:val="0"/>
+          <w:sz w:val="22"/>
+          <w:szCs w:val="22"/>
+          <w:lang w:val="es-ES" w:eastAsia="en-US" w:bidi="ar-SA"/>
+        </w:rPr>
+        <w:t>Sanabria 30276906</w:t>
       </w:r>
     </w:p>
     <w:p>
@@ -2296,10 +2307,10 @@
       <w:bCs/>
     </w:rPr>
   </w:style>
-  <w:style w:type="paragraph" w:styleId="Ttulo">
-    <w:name w:val="Título"/>
+  <w:style w:type="paragraph" w:styleId="Heading">
+    <w:name w:val="Heading"/>
     <w:basedOn w:val="Normal"/>
-    <w:next w:val="Cuerpodetexto"/>
+    <w:next w:val="TextBody"/>
     <w:qFormat/>
     <w:pPr>
       <w:keepNext w:val="true"/>
@@ -2311,7 +2322,7 @@
       <w:szCs w:val="28"/>
     </w:rPr>
   </w:style>
-  <w:style w:type="paragraph" w:styleId="Cuerpodetexto">
+  <w:style w:type="paragraph" w:styleId="TextBody">
     <w:name w:val="Body Text"/>
     <w:basedOn w:val="Normal"/>
     <w:pPr>
@@ -2319,15 +2330,15 @@
     </w:pPr>
     <w:rPr/>
   </w:style>
-  <w:style w:type="paragraph" w:styleId="Lista">
+  <w:style w:type="paragraph" w:styleId="List">
     <w:name w:val="List"/>
-    <w:basedOn w:val="Cuerpodetexto"/>
+    <w:basedOn w:val="TextBody"/>
     <w:pPr/>
     <w:rPr>
       <w:rFonts w:cs="Lohit Devanagari"/>
     </w:rPr>
   </w:style>
-  <w:style w:type="paragraph" w:styleId="Leyenda">
+  <w:style w:type="paragraph" w:styleId="Caption">
     <w:name w:val="Caption"/>
     <w:basedOn w:val="Normal"/>
     <w:qFormat/>
@@ -2341,6 +2352,32 @@
       <w:iCs/>
       <w:sz w:val="24"/>
       <w:szCs w:val="24"/>
+    </w:rPr>
+  </w:style>
+  <w:style w:type="paragraph" w:styleId="Index">
+    <w:name w:val="Index"/>
+    <w:basedOn w:val="Normal"/>
+    <w:qFormat/>
+    <w:pPr>
+      <w:suppressLineNumbers/>
+    </w:pPr>
+    <w:rPr>
+      <w:rFonts w:cs="Lohit Devanagari"/>
+    </w:rPr>
+  </w:style>
+  <w:style w:type="paragraph" w:styleId="Ttulo">
+    <w:name w:val="Título"/>
+    <w:basedOn w:val="Normal"/>
+    <w:next w:val="TextBody"/>
+    <w:qFormat/>
+    <w:pPr>
+      <w:keepNext w:val="true"/>
+      <w:spacing w:before="240" w:after="120"/>
+    </w:pPr>
+    <w:rPr>
+      <w:rFonts w:ascii="Liberation Sans" w:hAnsi="Liberation Sans" w:eastAsia="Noto Sans CJK SC" w:cs="Lohit Devanagari"/>
+      <w:sz w:val="28"/>
+      <w:szCs w:val="28"/>
     </w:rPr>
   </w:style>
   <w:style w:type="paragraph" w:styleId="Ndice">

</xml_diff>